<commit_message>
Entity relationship Demo 3
</commit_message>
<xml_diff>
--- a/Java-2-1.docx
+++ b/Java-2-1.docx
@@ -23242,24 +23242,7 @@
           <w:sz w:val="24"/>
           <w:szCs w:val="24"/>
         </w:rPr>
-        <w:t>@NoArgsConstruct</w:t>
-      </w:r>
-      <w:r>
-        <w:rPr>
-          <w:rFonts w:ascii="Calibri" w:hAnsi="Calibri" w:cs="Calibri"/>
-          <w:sz w:val="24"/>
-          <w:szCs w:val="24"/>
-          <w:lang w:val="vi-VN"/>
-        </w:rPr>
-        <w:t>/</w:t>
-      </w:r>
-      <w:r>
-        <w:rPr>
-          <w:rFonts w:ascii="Calibri" w:hAnsi="Calibri" w:cs="Calibri"/>
-          <w:sz w:val="24"/>
-          <w:szCs w:val="24"/>
-        </w:rPr>
-        <w:t>or</w:t>
+        <w:t>@NoArgsConstructor</w:t>
       </w:r>
     </w:p>
     <w:p>

</xml_diff>